<commit_message>
Sync local CNNeo_model updates to repository
</commit_message>
<xml_diff>
--- a/README.docx
+++ b/README.docx
@@ -246,6 +246,15 @@
         </w:rPr>
         <w:t>Trimmomatic</w:t>
       </w:r>
+      <w:r>
+        <w:rPr>
+          <w:rFonts w:hint="eastAsia" w:ascii="Times New Roman" w:hAnsi="Times New Roman" w:cs="Times New Roman"/>
+          <w:lang w:val="en-US" w:eastAsia="zh-CN"/>
+        </w:rPr>
+        <w:t xml:space="preserve"> 0.39</w:t>
+      </w:r>
+      <w:bookmarkStart w:id="0" w:name="_GoBack"/>
+      <w:bookmarkEnd w:id="0"/>
     </w:p>
     <w:p>
       <w:pPr>
@@ -505,30 +514,28 @@
       </w:pPr>
       <w:r>
         <w:rPr>
-          <w:rFonts w:hint="default" w:ascii="Times New Roman" w:hAnsi="Times New Roman" w:cs="Times New Roman"/>
+          <w:rFonts w:hint="eastAsia" w:ascii="Times New Roman" w:hAnsi="Times New Roman" w:cs="Times New Roman"/>
           <w:b/>
           <w:bCs/>
           <w:lang w:val="en-US" w:eastAsia="zh-CN"/>
         </w:rPr>
-        <w:t>Usage</w:t>
-      </w:r>
-    </w:p>
-    <w:p>
-      <w:pPr>
-        <w:rPr>
-          <w:rFonts w:hint="eastAsia" w:ascii="Times New Roman" w:hAnsi="Times New Roman" w:cs="Times New Roman"/>
-          <w:lang w:val="en-US" w:eastAsia="zh-CN"/>
-        </w:rPr>
-      </w:pPr>
-      <w:r>
-        <w:rPr>
-          <w:rFonts w:hint="eastAsia" w:ascii="Times New Roman" w:hAnsi="Times New Roman" w:cs="Times New Roman"/>
-          <w:lang w:val="en-US" w:eastAsia="zh-CN"/>
-        </w:rPr>
-        <w:t>The comprehensive methodology of the CNNeoPP pipeline is detailed in our publication.</w:t>
-      </w:r>
-      <w:bookmarkStart w:id="0" w:name="_GoBack"/>
-      <w:bookmarkEnd w:id="0"/>
+        <w:t>CNNeoPP Codes</w:t>
+      </w:r>
+    </w:p>
+    <w:p>
+      <w:pPr>
+        <w:rPr>
+          <w:rFonts w:hint="eastAsia" w:ascii="Times New Roman" w:hAnsi="Times New Roman" w:cs="Times New Roman"/>
+          <w:lang w:val="en-US" w:eastAsia="zh-CN"/>
+        </w:rPr>
+      </w:pPr>
+      <w:r>
+        <w:rPr>
+          <w:rFonts w:hint="eastAsia" w:ascii="Times New Roman" w:hAnsi="Times New Roman" w:cs="Times New Roman"/>
+          <w:lang w:val="en-US" w:eastAsia="zh-CN"/>
+        </w:rPr>
+        <w:t>The comprehensive methodology of the CNNeoPP pipeline is detailed in the CNNeoPP directory.</w:t>
+      </w:r>
     </w:p>
     <w:p>
       <w:pPr>

</xml_diff>